<commit_message>
Dodate izmjene posle FR faze
</commit_message>
<xml_diff>
--- a/faza 2/TIM_Najjaci_na_svijet_SSU+PR verzija_1.0/ssu datoteke/ssu_isplaniraj_dan.docx
+++ b/faza 2/TIM_Najjaci_na_svijet_SSU+PR verzija_1.0/ssu datoteke/ssu_isplaniraj_dan.docx
@@ -437,7 +437,15 @@
           <w:sz w:val="32"/>
           <w:szCs w:val="32"/>
         </w:rPr>
-        <w:t xml:space="preserve"> 1.0</w:t>
+        <w:t xml:space="preserve"> 1.</w:t>
+      </w:r>
+      <w:r>
+        <w:rPr>
+          <w:rFonts w:ascii="Arial" w:hAnsi="Arial" w:cs="Arial"/>
+          <w:sz w:val="32"/>
+          <w:szCs w:val="32"/>
+        </w:rPr>
+        <w:t>1</w:t>
       </w:r>
     </w:p>
     <w:p>
@@ -710,6 +718,13 @@
                 <w:lang w:val="sr-Latn-RS"/>
               </w:rPr>
             </w:pPr>
+            <w:r>
+              <w:rPr>
+                <w:rFonts w:ascii="Arial" w:hAnsi="Arial" w:cs="Arial"/>
+                <w:lang w:val="sr-Latn-RS"/>
+              </w:rPr>
+              <w:t>13.4.2022.</w:t>
+            </w:r>
           </w:p>
         </w:tc>
         <w:tc>
@@ -723,6 +738,13 @@
                 <w:lang w:val="sr-Latn-RS"/>
               </w:rPr>
             </w:pPr>
+            <w:r>
+              <w:rPr>
+                <w:rFonts w:ascii="Arial" w:hAnsi="Arial" w:cs="Arial"/>
+                <w:lang w:val="sr-Latn-RS"/>
+              </w:rPr>
+              <w:t>1.1</w:t>
+            </w:r>
           </w:p>
         </w:tc>
         <w:tc>
@@ -736,6 +758,13 @@
                 <w:lang w:val="sr-Latn-RS"/>
               </w:rPr>
             </w:pPr>
+            <w:r>
+              <w:rPr>
+                <w:rFonts w:ascii="Arial" w:hAnsi="Arial" w:cs="Arial"/>
+                <w:lang w:val="sr-Latn-RS"/>
+              </w:rPr>
+              <w:t>Verzija posle FR</w:t>
+            </w:r>
           </w:p>
         </w:tc>
         <w:tc>
@@ -749,6 +778,13 @@
                 <w:lang w:val="sr-Latn-RS"/>
               </w:rPr>
             </w:pPr>
+            <w:r>
+              <w:rPr>
+                <w:rFonts w:ascii="Arial" w:hAnsi="Arial" w:cs="Arial"/>
+                <w:lang w:val="sr-Latn-RS"/>
+              </w:rPr>
+              <w:t>Lara Petrović</w:t>
+            </w:r>
           </w:p>
         </w:tc>
       </w:tr>
@@ -1823,6 +1859,124 @@
               <w:tab w:val="right" w:leader="dot" w:pos="9350"/>
             </w:tabs>
             <w:rPr>
+              <w:rFonts w:ascii="Arial" w:hAnsi="Arial" w:cs="Arial"/>
+              <w:noProof/>
+              <w:sz w:val="24"/>
+              <w:szCs w:val="24"/>
+            </w:rPr>
+          </w:pPr>
+          <w:hyperlink w:anchor="_Toc98800351" w:history="1">
+            <w:r>
+              <w:rPr>
+                <w:rStyle w:val="Hyperlink"/>
+                <w:rFonts w:ascii="Arial" w:hAnsi="Arial" w:cs="Arial"/>
+                <w:noProof/>
+                <w:sz w:val="24"/>
+                <w:szCs w:val="24"/>
+                <w:lang w:val="sr-Latn-RS"/>
+              </w:rPr>
+              <w:t>2.2</w:t>
+            </w:r>
+            <w:r>
+              <w:rPr>
+                <w:rFonts w:ascii="Arial" w:eastAsiaTheme="minorEastAsia" w:hAnsi="Arial" w:cs="Arial"/>
+                <w:noProof/>
+                <w:sz w:val="24"/>
+                <w:szCs w:val="24"/>
+                <w:lang w:val="sr-Latn-RS" w:eastAsia="sr-Latn-RS"/>
+              </w:rPr>
+              <w:tab/>
+            </w:r>
+            <w:r>
+              <w:rPr>
+                <w:rStyle w:val="Hyperlink"/>
+                <w:rFonts w:ascii="Arial" w:hAnsi="Arial" w:cs="Arial"/>
+                <w:noProof/>
+                <w:sz w:val="24"/>
+                <w:szCs w:val="24"/>
+                <w:lang w:val="sr-Latn-RS"/>
+              </w:rPr>
+              <w:t>Tok događaja</w:t>
+            </w:r>
+            <w:r>
+              <w:rPr>
+                <w:rFonts w:ascii="Arial" w:hAnsi="Arial" w:cs="Arial"/>
+                <w:noProof/>
+                <w:webHidden/>
+                <w:sz w:val="24"/>
+                <w:szCs w:val="24"/>
+              </w:rPr>
+              <w:tab/>
+            </w:r>
+            <w:r>
+              <w:rPr>
+                <w:rFonts w:ascii="Arial" w:hAnsi="Arial" w:cs="Arial"/>
+                <w:noProof/>
+                <w:webHidden/>
+                <w:sz w:val="24"/>
+                <w:szCs w:val="24"/>
+              </w:rPr>
+              <w:fldChar w:fldCharType="begin"/>
+            </w:r>
+            <w:r>
+              <w:rPr>
+                <w:rFonts w:ascii="Arial" w:hAnsi="Arial" w:cs="Arial"/>
+                <w:noProof/>
+                <w:webHidden/>
+                <w:sz w:val="24"/>
+                <w:szCs w:val="24"/>
+              </w:rPr>
+              <w:instrText xml:space="preserve"> PAGEREF _Toc98800351 \h </w:instrText>
+            </w:r>
+            <w:r>
+              <w:rPr>
+                <w:rFonts w:ascii="Arial" w:hAnsi="Arial" w:cs="Arial"/>
+                <w:noProof/>
+                <w:webHidden/>
+                <w:sz w:val="24"/>
+                <w:szCs w:val="24"/>
+              </w:rPr>
+            </w:r>
+            <w:r>
+              <w:rPr>
+                <w:rFonts w:ascii="Arial" w:hAnsi="Arial" w:cs="Arial"/>
+                <w:noProof/>
+                <w:webHidden/>
+                <w:sz w:val="24"/>
+                <w:szCs w:val="24"/>
+              </w:rPr>
+              <w:fldChar w:fldCharType="separate"/>
+            </w:r>
+            <w:r>
+              <w:rPr>
+                <w:rFonts w:ascii="Arial" w:hAnsi="Arial" w:cs="Arial"/>
+                <w:noProof/>
+                <w:webHidden/>
+                <w:sz w:val="24"/>
+                <w:szCs w:val="24"/>
+              </w:rPr>
+              <w:t>1</w:t>
+            </w:r>
+            <w:r>
+              <w:rPr>
+                <w:rFonts w:ascii="Arial" w:hAnsi="Arial" w:cs="Arial"/>
+                <w:noProof/>
+                <w:webHidden/>
+                <w:sz w:val="24"/>
+                <w:szCs w:val="24"/>
+              </w:rPr>
+              <w:fldChar w:fldCharType="end"/>
+            </w:r>
+          </w:hyperlink>
+        </w:p>
+        <w:p>
+          <w:pPr>
+            <w:pStyle w:val="TOC2"/>
+            <w:tabs>
+              <w:tab w:val="left" w:pos="880"/>
+              <w:tab w:val="right" w:leader="dot" w:pos="9350"/>
+            </w:tabs>
+            <w:rPr>
               <w:rFonts w:ascii="Arial" w:eastAsiaTheme="minorEastAsia" w:hAnsi="Arial" w:cs="Arial"/>
               <w:noProof/>
               <w:sz w:val="24"/>
@@ -1840,7 +1994,18 @@
                 <w:szCs w:val="24"/>
                 <w:lang w:val="sr-Latn-RS"/>
               </w:rPr>
-              <w:t>2.2</w:t>
+              <w:t>2.</w:t>
+            </w:r>
+            <w:r>
+              <w:rPr>
+                <w:rStyle w:val="Hyperlink"/>
+                <w:rFonts w:ascii="Arial" w:hAnsi="Arial" w:cs="Arial"/>
+                <w:noProof/>
+                <w:sz w:val="24"/>
+                <w:szCs w:val="24"/>
+                <w:lang w:val="sr-Latn-RS"/>
+              </w:rPr>
+              <w:t>3</w:t>
             </w:r>
             <w:r>
               <w:rPr>
@@ -1861,7 +2026,7 @@
                 <w:szCs w:val="24"/>
                 <w:lang w:val="sr-Latn-RS"/>
               </w:rPr>
-              <w:t>Tok događaja</w:t>
+              <w:t>Alternativni tokovi</w:t>
             </w:r>
             <w:r>
               <w:rPr>
@@ -1892,157 +2057,6 @@
                 <w:szCs w:val="24"/>
               </w:rPr>
               <w:instrText xml:space="preserve"> PAGEREF _Toc98800351 \h </w:instrText>
-            </w:r>
-            <w:r>
-              <w:rPr>
-                <w:rFonts w:ascii="Arial" w:hAnsi="Arial" w:cs="Arial"/>
-                <w:noProof/>
-                <w:webHidden/>
-                <w:sz w:val="24"/>
-                <w:szCs w:val="24"/>
-              </w:rPr>
-            </w:r>
-            <w:r>
-              <w:rPr>
-                <w:rFonts w:ascii="Arial" w:hAnsi="Arial" w:cs="Arial"/>
-                <w:noProof/>
-                <w:webHidden/>
-                <w:sz w:val="24"/>
-                <w:szCs w:val="24"/>
-              </w:rPr>
-              <w:fldChar w:fldCharType="separate"/>
-            </w:r>
-            <w:r>
-              <w:rPr>
-                <w:rFonts w:ascii="Arial" w:hAnsi="Arial" w:cs="Arial"/>
-                <w:noProof/>
-                <w:webHidden/>
-                <w:sz w:val="24"/>
-                <w:szCs w:val="24"/>
-              </w:rPr>
-              <w:t>1</w:t>
-            </w:r>
-            <w:r>
-              <w:rPr>
-                <w:rFonts w:ascii="Arial" w:hAnsi="Arial" w:cs="Arial"/>
-                <w:noProof/>
-                <w:webHidden/>
-                <w:sz w:val="24"/>
-                <w:szCs w:val="24"/>
-              </w:rPr>
-              <w:fldChar w:fldCharType="end"/>
-            </w:r>
-          </w:hyperlink>
-        </w:p>
-        <w:p>
-          <w:pPr>
-            <w:pStyle w:val="TOC3"/>
-            <w:tabs>
-              <w:tab w:val="left" w:pos="1320"/>
-              <w:tab w:val="right" w:leader="dot" w:pos="9350"/>
-            </w:tabs>
-            <w:rPr>
-              <w:rFonts w:ascii="Arial" w:hAnsi="Arial" w:cs="Arial"/>
-              <w:noProof/>
-              <w:sz w:val="24"/>
-              <w:szCs w:val="24"/>
-            </w:rPr>
-          </w:pPr>
-          <w:hyperlink w:anchor="_Toc98800352" w:history="1">
-            <w:r>
-              <w:rPr>
-                <w:rStyle w:val="Hyperlink"/>
-                <w:rFonts w:ascii="Arial" w:hAnsi="Arial" w:cs="Arial"/>
-                <w:noProof/>
-                <w:sz w:val="24"/>
-                <w:szCs w:val="24"/>
-                <w:lang w:val="sr-Latn-RS"/>
-              </w:rPr>
-              <w:t>2.2.1</w:t>
-            </w:r>
-            <w:r>
-              <w:rPr>
-                <w:rFonts w:ascii="Arial" w:eastAsiaTheme="minorEastAsia" w:hAnsi="Arial" w:cs="Arial"/>
-                <w:noProof/>
-                <w:sz w:val="24"/>
-                <w:szCs w:val="24"/>
-                <w:lang w:val="sr-Latn-RS" w:eastAsia="sr-Latn-RS"/>
-              </w:rPr>
-              <w:tab/>
-            </w:r>
-            <w:r>
-              <w:rPr>
-                <w:rStyle w:val="Hyperlink"/>
-                <w:rFonts w:ascii="Arial" w:hAnsi="Arial" w:cs="Arial"/>
-                <w:noProof/>
-                <w:sz w:val="24"/>
-                <w:szCs w:val="24"/>
-                <w:lang w:val="sr-Latn-RS"/>
-              </w:rPr>
-              <w:t>Korisnik</w:t>
-            </w:r>
-            <w:r>
-              <w:rPr>
-                <w:rStyle w:val="Hyperlink"/>
-                <w:rFonts w:ascii="Arial" w:hAnsi="Arial" w:cs="Arial"/>
-                <w:noProof/>
-                <w:sz w:val="24"/>
-                <w:szCs w:val="24"/>
-                <w:lang w:val="sr-Latn-RS"/>
-              </w:rPr>
-              <w:t xml:space="preserve"> bira opciju za</w:t>
-            </w:r>
-            <w:r>
-              <w:rPr>
-                <w:rStyle w:val="Hyperlink"/>
-                <w:rFonts w:ascii="Arial" w:hAnsi="Arial" w:cs="Arial"/>
-                <w:noProof/>
-                <w:sz w:val="24"/>
-                <w:szCs w:val="24"/>
-                <w:lang w:val="sr-Latn-RS"/>
-              </w:rPr>
-              <w:t xml:space="preserve"> organizovanje dana</w:t>
-            </w:r>
-            <w:r>
-              <w:rPr>
-                <w:rStyle w:val="Hyperlink"/>
-                <w:rFonts w:ascii="Arial" w:hAnsi="Arial" w:cs="Arial"/>
-                <w:noProof/>
-                <w:sz w:val="24"/>
-                <w:szCs w:val="24"/>
-                <w:lang w:val="sr-Latn-RS"/>
-              </w:rPr>
-              <w:t xml:space="preserve"> </w:t>
-            </w:r>
-            <w:r>
-              <w:rPr>
-                <w:rFonts w:ascii="Arial" w:hAnsi="Arial" w:cs="Arial"/>
-                <w:noProof/>
-                <w:webHidden/>
-                <w:sz w:val="24"/>
-                <w:szCs w:val="24"/>
-              </w:rPr>
-              <w:tab/>
-            </w:r>
-            <w:r>
-              <w:rPr>
-                <w:rFonts w:ascii="Arial" w:hAnsi="Arial" w:cs="Arial"/>
-                <w:noProof/>
-                <w:webHidden/>
-                <w:sz w:val="24"/>
-                <w:szCs w:val="24"/>
-              </w:rPr>
-              <w:fldChar w:fldCharType="begin"/>
-            </w:r>
-            <w:r>
-              <w:rPr>
-                <w:rFonts w:ascii="Arial" w:hAnsi="Arial" w:cs="Arial"/>
-                <w:noProof/>
-                <w:webHidden/>
-                <w:sz w:val="24"/>
-                <w:szCs w:val="24"/>
-              </w:rPr>
-              <w:instrText xml:space="preserve"> PAGEREF _Toc98800352 \h </w:instrText>
             </w:r>
             <w:r>
               <w:rPr>
@@ -2121,7 +2135,7 @@
                 <w:szCs w:val="24"/>
                 <w:lang w:val="sr-Latn-RS"/>
               </w:rPr>
-              <w:t>2</w:t>
+              <w:t>4</w:t>
             </w:r>
             <w:r>
               <w:rPr>
@@ -2251,7 +2265,7 @@
                 <w:szCs w:val="24"/>
                 <w:lang w:val="sr-Latn-RS"/>
               </w:rPr>
-              <w:t>3</w:t>
+              <w:t>5</w:t>
             </w:r>
             <w:r>
               <w:rPr>
@@ -2381,7 +2395,7 @@
                 <w:szCs w:val="24"/>
                 <w:lang w:val="sr-Latn-RS"/>
               </w:rPr>
-              <w:t>4</w:t>
+              <w:t>6</w:t>
             </w:r>
             <w:r>
               <w:rPr>
@@ -3080,57 +3094,42 @@
     </w:p>
     <w:p>
       <w:pPr>
-        <w:pStyle w:val="Heading3"/>
-        <w:jc w:val="both"/>
-        <w:rPr>
-          <w:rFonts w:cs="Arial"/>
-          <w:color w:val="2F5496" w:themeColor="accent1" w:themeShade="BF"/>
-          <w:szCs w:val="28"/>
-          <w:lang w:val="sr-Latn-RS"/>
-        </w:rPr>
-      </w:pPr>
-      <w:bookmarkStart w:id="16" w:name="_Toc98779973"/>
-      <w:bookmarkStart w:id="17" w:name="_Toc98800352"/>
-      <w:r>
-        <w:rPr>
-          <w:rFonts w:cs="Arial"/>
-          <w:color w:val="2F5496" w:themeColor="accent1" w:themeShade="BF"/>
-          <w:szCs w:val="28"/>
-          <w:lang w:val="sr-Latn-RS"/>
-        </w:rPr>
-        <w:t xml:space="preserve">Korisnik </w:t>
-      </w:r>
-      <w:bookmarkEnd w:id="16"/>
-      <w:bookmarkEnd w:id="17"/>
-      <w:r>
-        <w:rPr>
-          <w:rFonts w:cs="Arial"/>
-          <w:color w:val="2F5496" w:themeColor="accent1" w:themeShade="BF"/>
-          <w:szCs w:val="28"/>
-          <w:lang w:val="sr-Latn-RS"/>
-        </w:rPr>
-        <w:t xml:space="preserve">bira opciju za </w:t>
-      </w:r>
-      <w:r>
-        <w:rPr>
-          <w:rFonts w:cs="Arial"/>
-          <w:color w:val="2F5496" w:themeColor="accent1" w:themeShade="BF"/>
-          <w:szCs w:val="28"/>
-          <w:lang w:val="sr-Latn-RS"/>
-        </w:rPr>
-        <w:t>organizovanje dana</w:t>
-      </w:r>
-    </w:p>
-    <w:p>
-      <w:pPr>
-        <w:ind w:firstLine="720"/>
-        <w:jc w:val="both"/>
+        <w:rPr>
+          <w:lang w:val="sr-Latn-RS"/>
+        </w:rPr>
+      </w:pPr>
+    </w:p>
+    <w:p>
+      <w:pPr>
+        <w:pStyle w:val="ListParagraph"/>
+        <w:numPr>
+          <w:ilvl w:val="0"/>
+          <w:numId w:val="10"/>
+        </w:numPr>
+        <w:rPr>
+          <w:lang w:val="sr-Latn-RS"/>
+        </w:rPr>
+      </w:pPr>
+      <w:r>
         <w:rPr>
           <w:rFonts w:ascii="Arial" w:hAnsi="Arial" w:cs="Arial"/>
           <w:sz w:val="24"/>
           <w:szCs w:val="24"/>
           <w:lang w:val="sr-Latn-RS"/>
         </w:rPr>
+        <w:t>Korisnik bira opciju za planiranje dana</w:t>
+      </w:r>
+    </w:p>
+    <w:p>
+      <w:pPr>
+        <w:pStyle w:val="ListParagraph"/>
+        <w:numPr>
+          <w:ilvl w:val="0"/>
+          <w:numId w:val="10"/>
+        </w:numPr>
+        <w:rPr>
+          <w:lang w:val="sr-Latn-RS"/>
+        </w:rPr>
       </w:pPr>
       <w:r>
         <w:rPr>
@@ -3139,8 +3138,20 @@
           <w:szCs w:val="24"/>
           <w:lang w:val="sr-Latn-RS"/>
         </w:rPr>
-        <w:t>Nakon što je</w:t>
-      </w:r>
+        <w:t>Sistem izbacuje formu sa pitanjima relevantnim za budući plan dana</w:t>
+      </w:r>
+    </w:p>
+    <w:p>
+      <w:pPr>
+        <w:pStyle w:val="ListParagraph"/>
+        <w:numPr>
+          <w:ilvl w:val="0"/>
+          <w:numId w:val="10"/>
+        </w:numPr>
+        <w:rPr>
+          <w:lang w:val="sr-Latn-RS"/>
+        </w:rPr>
+      </w:pPr>
       <w:r>
         <w:rPr>
           <w:rFonts w:ascii="Arial" w:hAnsi="Arial" w:cs="Arial"/>
@@ -3148,337 +3159,28 @@
           <w:szCs w:val="24"/>
           <w:lang w:val="sr-Latn-RS"/>
         </w:rPr>
-        <w:t xml:space="preserve"> Kada korisnik odabere opciju </w:t>
-      </w:r>
+        <w:t>Korisnik odgovara na pitanja sa forme i pritiska dugme za nastavak</w:t>
+      </w:r>
+    </w:p>
+    <w:p>
+      <w:pPr>
+        <w:pStyle w:val="ListParagraph"/>
+        <w:numPr>
+          <w:ilvl w:val="0"/>
+          <w:numId w:val="10"/>
+        </w:numPr>
+        <w:rPr>
+          <w:lang w:val="sr-Latn-RS"/>
+        </w:rPr>
+      </w:pPr>
       <w:r>
         <w:rPr>
           <w:rFonts w:ascii="Arial" w:hAnsi="Arial" w:cs="Arial"/>
           <w:sz w:val="24"/>
           <w:szCs w:val="24"/>
-        </w:rPr>
-        <w:t>“</w:t>
-      </w:r>
-      <w:proofErr w:type="spellStart"/>
-      <w:r>
-        <w:rPr>
-          <w:rFonts w:ascii="Arial" w:hAnsi="Arial" w:cs="Arial"/>
-          <w:sz w:val="24"/>
-          <w:szCs w:val="24"/>
-        </w:rPr>
-        <w:t>Isplaniraj</w:t>
-      </w:r>
-      <w:proofErr w:type="spellEnd"/>
-      <w:r>
-        <w:rPr>
-          <w:rFonts w:ascii="Arial" w:hAnsi="Arial" w:cs="Arial"/>
-          <w:sz w:val="24"/>
-          <w:szCs w:val="24"/>
-        </w:rPr>
-        <w:t xml:space="preserve"> </w:t>
-      </w:r>
-      <w:proofErr w:type="spellStart"/>
-      <w:r>
-        <w:rPr>
-          <w:rFonts w:ascii="Arial" w:hAnsi="Arial" w:cs="Arial"/>
-          <w:sz w:val="24"/>
-          <w:szCs w:val="24"/>
-        </w:rPr>
-        <w:t>moj</w:t>
-      </w:r>
-      <w:proofErr w:type="spellEnd"/>
-      <w:r>
-        <w:rPr>
-          <w:rFonts w:ascii="Arial" w:hAnsi="Arial" w:cs="Arial"/>
-          <w:sz w:val="24"/>
-          <w:szCs w:val="24"/>
-        </w:rPr>
-        <w:t xml:space="preserve"> dan”</w:t>
-      </w:r>
-      <w:r>
-        <w:rPr>
-          <w:rFonts w:ascii="Arial" w:hAnsi="Arial" w:cs="Arial"/>
-          <w:sz w:val="24"/>
-          <w:szCs w:val="24"/>
-          <w:lang w:val="sr-Latn-RS"/>
-        </w:rPr>
-        <w:t>, prikazaće mu se forma, gde će odgovarati na pitanja vezana za njegovo raspoloženje, koliko mu se toga dana skija</w:t>
-      </w:r>
-      <w:r>
-        <w:rPr>
-          <w:rFonts w:ascii="Arial" w:hAnsi="Arial" w:cs="Arial"/>
-          <w:sz w:val="24"/>
-          <w:szCs w:val="24"/>
-        </w:rPr>
-        <w:t>/</w:t>
-      </w:r>
-      <w:proofErr w:type="spellStart"/>
-      <w:r>
-        <w:rPr>
-          <w:rFonts w:ascii="Arial" w:hAnsi="Arial" w:cs="Arial"/>
-          <w:sz w:val="24"/>
-          <w:szCs w:val="24"/>
-        </w:rPr>
-        <w:t>odmara</w:t>
-      </w:r>
-      <w:proofErr w:type="spellEnd"/>
-      <w:r>
-        <w:rPr>
-          <w:rFonts w:ascii="Arial" w:hAnsi="Arial" w:cs="Arial"/>
-          <w:sz w:val="24"/>
-          <w:szCs w:val="24"/>
-        </w:rPr>
-        <w:t>/</w:t>
-      </w:r>
-      <w:proofErr w:type="spellStart"/>
-      <w:r>
-        <w:rPr>
-          <w:rFonts w:ascii="Arial" w:hAnsi="Arial" w:cs="Arial"/>
-          <w:sz w:val="24"/>
-          <w:szCs w:val="24"/>
-        </w:rPr>
-        <w:t>pije</w:t>
-      </w:r>
-      <w:proofErr w:type="spellEnd"/>
-      <w:r>
-        <w:rPr>
-          <w:rFonts w:ascii="Arial" w:hAnsi="Arial" w:cs="Arial"/>
-          <w:sz w:val="24"/>
-          <w:szCs w:val="24"/>
-        </w:rPr>
-        <w:t xml:space="preserve"> </w:t>
-      </w:r>
-      <w:proofErr w:type="spellStart"/>
-      <w:r>
-        <w:rPr>
-          <w:rFonts w:ascii="Arial" w:hAnsi="Arial" w:cs="Arial"/>
-          <w:sz w:val="24"/>
-          <w:szCs w:val="24"/>
-        </w:rPr>
-        <w:t>kafa</w:t>
-      </w:r>
-      <w:proofErr w:type="spellEnd"/>
-      <w:r>
-        <w:rPr>
-          <w:rFonts w:ascii="Arial" w:hAnsi="Arial" w:cs="Arial"/>
-          <w:sz w:val="24"/>
-          <w:szCs w:val="24"/>
-        </w:rPr>
-        <w:t>/</w:t>
-      </w:r>
-      <w:proofErr w:type="spellStart"/>
-      <w:r>
-        <w:rPr>
-          <w:rFonts w:ascii="Arial" w:hAnsi="Arial" w:cs="Arial"/>
-          <w:sz w:val="24"/>
-          <w:szCs w:val="24"/>
-        </w:rPr>
-        <w:t>izlazi</w:t>
-      </w:r>
-      <w:proofErr w:type="spellEnd"/>
-      <w:r>
-        <w:rPr>
-          <w:rFonts w:ascii="Arial" w:hAnsi="Arial" w:cs="Arial"/>
-          <w:sz w:val="24"/>
-          <w:szCs w:val="24"/>
-        </w:rPr>
-        <w:t xml:space="preserve"> u grad, I </w:t>
-      </w:r>
-      <w:proofErr w:type="spellStart"/>
-      <w:r>
-        <w:rPr>
-          <w:rFonts w:ascii="Arial" w:hAnsi="Arial" w:cs="Arial"/>
-          <w:sz w:val="24"/>
-          <w:szCs w:val="24"/>
-        </w:rPr>
-        <w:t>sli</w:t>
-      </w:r>
-      <w:proofErr w:type="spellEnd"/>
-      <w:r>
-        <w:rPr>
-          <w:rFonts w:ascii="Arial" w:hAnsi="Arial" w:cs="Arial"/>
-          <w:sz w:val="24"/>
-          <w:szCs w:val="24"/>
-          <w:lang w:val="sr-Latn-RS"/>
-        </w:rPr>
-        <w:t>čno.</w:t>
-      </w:r>
-    </w:p>
-    <w:p>
-      <w:pPr>
-        <w:pStyle w:val="Heading4"/>
-        <w:rPr>
-          <w:lang w:val="sr-Latn-RS"/>
-        </w:rPr>
-      </w:pPr>
-      <w:r>
-        <w:rPr>
-          <w:lang w:val="sr-Latn-RS"/>
-        </w:rPr>
-        <w:t xml:space="preserve">Korisnik </w:t>
-      </w:r>
-      <w:r>
-        <w:rPr>
-          <w:lang w:val="sr-Latn-RS"/>
-        </w:rPr>
-        <w:t xml:space="preserve">se izjašnjava povodom svih pitanja </w:t>
-      </w:r>
-    </w:p>
-    <w:p>
-      <w:pPr>
-        <w:ind w:left="864"/>
-        <w:rPr>
-          <w:rFonts w:ascii="Arial" w:hAnsi="Arial" w:cs="Arial"/>
-          <w:sz w:val="24"/>
-          <w:szCs w:val="24"/>
-          <w:lang w:val="sr-Latn-RS"/>
-        </w:rPr>
-      </w:pPr>
-      <w:r>
-        <w:rPr>
-          <w:rFonts w:ascii="Arial" w:hAnsi="Arial" w:cs="Arial"/>
-          <w:sz w:val="24"/>
-          <w:szCs w:val="24"/>
-          <w:lang w:val="sr-Latn-RS"/>
-        </w:rPr>
-        <w:t>Kada korisnik odgovori na sva ponudjena pitanja</w:t>
-      </w:r>
-      <w:r>
-        <w:rPr>
-          <w:rFonts w:ascii="Arial" w:hAnsi="Arial" w:cs="Arial"/>
-          <w:sz w:val="24"/>
-          <w:szCs w:val="24"/>
-          <w:lang w:val="sr-Latn-RS"/>
-        </w:rPr>
-        <w:t xml:space="preserve"> i pritisne dugme </w:t>
-      </w:r>
-      <w:r>
-        <w:rPr>
-          <w:rFonts w:ascii="Arial" w:hAnsi="Arial" w:cs="Arial"/>
-          <w:sz w:val="24"/>
-          <w:szCs w:val="24"/>
-        </w:rPr>
-        <w:t>“</w:t>
-      </w:r>
-      <w:proofErr w:type="spellStart"/>
-      <w:r>
-        <w:rPr>
-          <w:rFonts w:ascii="Arial" w:hAnsi="Arial" w:cs="Arial"/>
-          <w:sz w:val="24"/>
-          <w:szCs w:val="24"/>
-        </w:rPr>
-        <w:t>Isplaniraj</w:t>
-      </w:r>
-      <w:proofErr w:type="spellEnd"/>
-      <w:r>
-        <w:rPr>
-          <w:rFonts w:ascii="Arial" w:hAnsi="Arial" w:cs="Arial"/>
-          <w:sz w:val="24"/>
-          <w:szCs w:val="24"/>
-        </w:rPr>
-        <w:t xml:space="preserve"> </w:t>
-      </w:r>
-      <w:proofErr w:type="spellStart"/>
-      <w:r>
-        <w:rPr>
-          <w:rFonts w:ascii="Arial" w:hAnsi="Arial" w:cs="Arial"/>
-          <w:sz w:val="24"/>
-          <w:szCs w:val="24"/>
-        </w:rPr>
-        <w:t>moj</w:t>
-      </w:r>
-      <w:proofErr w:type="spellEnd"/>
-      <w:r>
-        <w:rPr>
-          <w:rFonts w:ascii="Arial" w:hAnsi="Arial" w:cs="Arial"/>
-          <w:sz w:val="24"/>
-          <w:szCs w:val="24"/>
-        </w:rPr>
-        <w:t xml:space="preserve"> dan”, </w:t>
-      </w:r>
-      <w:r>
-        <w:rPr>
-          <w:rFonts w:ascii="Arial" w:hAnsi="Arial" w:cs="Arial"/>
-          <w:sz w:val="24"/>
-          <w:szCs w:val="24"/>
-          <w:lang w:val="sr-Latn-RS"/>
-        </w:rPr>
-        <w:t>biće prebačen na stranicu sa personalizovanim planom dana, koja će obuhvatati sve aktivnosti za koje je korisnik raspoložen. Mimo toga, plan pomenutih aktivnosti će biti organizovan tako da korisnik optimalno iskoristi svoje vreme.</w:t>
-      </w:r>
-    </w:p>
-    <w:p>
-      <w:pPr>
-        <w:pStyle w:val="Heading4"/>
-        <w:rPr>
-          <w:lang w:val="sr-Latn-RS"/>
-        </w:rPr>
-      </w:pPr>
-      <w:r>
-        <w:rPr>
-          <w:lang w:val="sr-Latn-RS"/>
-        </w:rPr>
-        <w:t>Korisnik</w:t>
-      </w:r>
-      <w:r>
-        <w:rPr>
-          <w:lang w:val="sr-Latn-RS"/>
-        </w:rPr>
-        <w:t xml:space="preserve"> se ne izjasnjava povodom svih pitanja</w:t>
-      </w:r>
-    </w:p>
-    <w:p>
-      <w:pPr>
-        <w:ind w:firstLine="720"/>
-        <w:rPr>
-          <w:rFonts w:ascii="Arial" w:hAnsi="Arial" w:cs="Arial"/>
-          <w:sz w:val="24"/>
-          <w:szCs w:val="24"/>
-          <w:lang w:val="sr-Latn-RS"/>
-        </w:rPr>
-      </w:pPr>
-      <w:r>
-        <w:rPr>
-          <w:rFonts w:ascii="Arial" w:hAnsi="Arial" w:cs="Arial"/>
-          <w:sz w:val="24"/>
-          <w:szCs w:val="24"/>
-          <w:lang w:val="sr-Latn-RS"/>
-        </w:rPr>
-        <w:t>K</w:t>
-      </w:r>
-      <w:r>
-        <w:rPr>
-          <w:rFonts w:ascii="Arial" w:hAnsi="Arial" w:cs="Arial"/>
-          <w:sz w:val="24"/>
-          <w:szCs w:val="24"/>
-          <w:lang w:val="sr-Latn-RS"/>
-        </w:rPr>
-        <w:t>orisnik će dobiti obaveštenje</w:t>
-      </w:r>
-      <w:r>
-        <w:rPr>
-          <w:rFonts w:ascii="Arial" w:hAnsi="Arial" w:cs="Arial"/>
-          <w:sz w:val="24"/>
-          <w:szCs w:val="24"/>
-          <w:lang w:val="sr-Latn-RS"/>
-        </w:rPr>
-        <w:t xml:space="preserve"> da je neophodno da </w:t>
-      </w:r>
-      <w:r>
-        <w:rPr>
-          <w:rFonts w:ascii="Arial" w:hAnsi="Arial" w:cs="Arial"/>
-          <w:sz w:val="24"/>
-          <w:szCs w:val="24"/>
-          <w:lang w:val="sr-Latn-RS"/>
-        </w:rPr>
-        <w:t>odgovori na sva pitanja. Tada će imati mogućnost</w:t>
-      </w:r>
-      <w:r>
-        <w:rPr>
-          <w:rFonts w:ascii="Arial" w:hAnsi="Arial" w:cs="Arial"/>
-          <w:sz w:val="24"/>
-          <w:szCs w:val="24"/>
-          <w:lang w:val="sr-Latn-RS"/>
-        </w:rPr>
-        <w:t xml:space="preserve"> da dopuni odgovore i ponovo prosledi formu.</w:t>
+          <w:lang w:val="sr-Latn-RS"/>
+        </w:rPr>
+        <w:t>Sistem prebacuje korisnika na stranicu sa personalizovanim planom dana koja obuhvata sve dnevne aktivnosti korisnika</w:t>
       </w:r>
     </w:p>
     <w:p>
@@ -3492,30 +3194,30 @@
           <w:lang w:val="sr-Latn-RS"/>
         </w:rPr>
       </w:pPr>
-      <w:r>
+    </w:p>
+    <w:p>
+      <w:pPr>
+        <w:pStyle w:val="Heading2"/>
+        <w:jc w:val="both"/>
         <w:rPr>
           <w:rFonts w:cs="Arial"/>
-          <w:szCs w:val="24"/>
-          <w:lang w:val="sr-Latn-RS"/>
-        </w:rPr>
-        <w:t xml:space="preserve">2.2.1.3 </w:t>
-      </w:r>
-      <w:r>
-        <w:rPr>
-          <w:lang w:val="sr-Latn-RS"/>
-        </w:rPr>
-        <w:t xml:space="preserve">Korisnik </w:t>
-      </w:r>
-      <w:r>
-        <w:rPr>
-          <w:lang w:val="sr-Latn-RS"/>
-        </w:rPr>
-        <w:t>odustaje i prelazi na neku drugu ponuđenu opciju</w:t>
-      </w:r>
-    </w:p>
-    <w:p>
-      <w:pPr>
-        <w:ind w:firstLine="720"/>
+          <w:sz w:val="32"/>
+          <w:szCs w:val="32"/>
+          <w:lang w:val="sr-Latn-RS"/>
+        </w:rPr>
+      </w:pPr>
+      <w:r>
+        <w:rPr>
+          <w:rFonts w:cs="Arial"/>
+          <w:sz w:val="32"/>
+          <w:szCs w:val="32"/>
+          <w:lang w:val="sr-Latn-RS"/>
+        </w:rPr>
+        <w:t>Alternativni tokovi</w:t>
+      </w:r>
+    </w:p>
+    <w:p>
+      <w:pPr>
         <w:rPr>
           <w:rFonts w:ascii="Arial" w:hAnsi="Arial" w:cs="Arial"/>
           <w:sz w:val="24"/>
@@ -3525,18 +3227,94 @@
       </w:pPr>
       <w:r>
         <w:rPr>
-          <w:lang w:val="sr-Latn-RS"/>
-        </w:rPr>
-        <w:t xml:space="preserve"> </w:t>
-      </w:r>
-      <w:r>
-        <w:rPr>
           <w:rFonts w:ascii="Arial" w:hAnsi="Arial" w:cs="Arial"/>
           <w:sz w:val="24"/>
           <w:szCs w:val="24"/>
           <w:lang w:val="sr-Latn-RS"/>
         </w:rPr>
-        <w:t xml:space="preserve">Korisnik u svakom trenutku može da odustane od planiranja dana i izabere </w:t>
+        <w:t xml:space="preserve">             </w:t>
+      </w:r>
+      <w:r>
+        <w:rPr>
+          <w:rFonts w:ascii="Arial" w:hAnsi="Arial" w:cs="Arial"/>
+          <w:sz w:val="24"/>
+          <w:szCs w:val="24"/>
+          <w:lang w:val="sr-Latn-RS"/>
+        </w:rPr>
+        <w:t xml:space="preserve">3.a </w:t>
+      </w:r>
+      <w:r>
+        <w:rPr>
+          <w:rFonts w:ascii="Arial" w:hAnsi="Arial" w:cs="Arial"/>
+          <w:sz w:val="24"/>
+          <w:szCs w:val="24"/>
+          <w:lang w:val="sr-Latn-RS"/>
+        </w:rPr>
+        <w:t>Korisni</w:t>
+      </w:r>
+      <w:r>
+        <w:rPr>
+          <w:rFonts w:ascii="Arial" w:hAnsi="Arial" w:cs="Arial"/>
+          <w:sz w:val="24"/>
+          <w:szCs w:val="24"/>
+          <w:lang w:val="sr-Latn-RS"/>
+        </w:rPr>
+        <w:t>k</w:t>
+      </w:r>
+      <w:r>
+        <w:rPr>
+          <w:rFonts w:ascii="Arial" w:hAnsi="Arial" w:cs="Arial"/>
+          <w:sz w:val="24"/>
+          <w:szCs w:val="24"/>
+          <w:lang w:val="sr-Latn-RS"/>
+        </w:rPr>
+        <w:t xml:space="preserve"> odusta</w:t>
+      </w:r>
+      <w:r>
+        <w:rPr>
+          <w:rFonts w:ascii="Arial" w:hAnsi="Arial" w:cs="Arial"/>
+          <w:sz w:val="24"/>
+          <w:szCs w:val="24"/>
+          <w:lang w:val="sr-Latn-RS"/>
+        </w:rPr>
+        <w:t>j</w:t>
+      </w:r>
+      <w:r>
+        <w:rPr>
+          <w:rFonts w:ascii="Arial" w:hAnsi="Arial" w:cs="Arial"/>
+          <w:sz w:val="24"/>
+          <w:szCs w:val="24"/>
+          <w:lang w:val="sr-Latn-RS"/>
+        </w:rPr>
+        <w:t xml:space="preserve">e od planiranja dana </w:t>
+      </w:r>
+    </w:p>
+    <w:p>
+      <w:pPr>
+        <w:rPr>
+          <w:rFonts w:ascii="Arial" w:hAnsi="Arial" w:cs="Arial"/>
+          <w:sz w:val="24"/>
+          <w:szCs w:val="24"/>
+          <w:lang w:val="sr-Latn-RS"/>
+        </w:rPr>
+      </w:pPr>
+      <w:r>
+        <w:rPr>
+          <w:rFonts w:ascii="Arial" w:hAnsi="Arial" w:cs="Arial"/>
+          <w:sz w:val="24"/>
+          <w:szCs w:val="24"/>
+          <w:lang w:val="sr-Latn-RS"/>
+        </w:rPr>
+        <w:t xml:space="preserve">Korisnik u svakom trenutnku može da odustane od plairanja dana </w:t>
+      </w:r>
+      <w:r>
+        <w:rPr>
+          <w:rFonts w:ascii="Arial" w:hAnsi="Arial" w:cs="Arial"/>
+          <w:sz w:val="24"/>
+          <w:szCs w:val="24"/>
+          <w:lang w:val="sr-Latn-RS"/>
+        </w:rPr>
+        <w:t xml:space="preserve">i izabere </w:t>
       </w:r>
       <w:r>
         <w:rPr>
@@ -3564,8 +3342,8 @@
           <w:lang w:val="sr-Latn-RS"/>
         </w:rPr>
       </w:pPr>
-      <w:bookmarkStart w:id="18" w:name="_Toc98779975"/>
-      <w:bookmarkStart w:id="19" w:name="_Toc98800354"/>
+      <w:bookmarkStart w:id="16" w:name="_Toc98779975"/>
+      <w:bookmarkStart w:id="17" w:name="_Toc98800354"/>
       <w:r>
         <w:rPr>
           <w:rFonts w:cs="Arial"/>
@@ -3573,8 +3351,7 @@
           <w:szCs w:val="32"/>
           <w:lang w:val="sr-Latn-RS"/>
         </w:rPr>
-        <w:lastRenderedPageBreak/>
-        <w:t xml:space="preserve"> 2.2 </w:t>
+        <w:t xml:space="preserve"> 2.</w:t>
       </w:r>
       <w:r>
         <w:rPr>
@@ -3583,43 +3360,17 @@
           <w:szCs w:val="32"/>
           <w:lang w:val="sr-Latn-RS"/>
         </w:rPr>
-        <w:t>Posebni zahtevi</w:t>
-      </w:r>
-      <w:bookmarkEnd w:id="18"/>
-      <w:bookmarkEnd w:id="19"/>
-    </w:p>
-    <w:p>
-      <w:pPr>
-        <w:ind w:firstLine="576"/>
-        <w:rPr>
-          <w:rFonts w:ascii="Arial" w:hAnsi="Arial" w:cs="Arial"/>
-          <w:sz w:val="24"/>
-          <w:szCs w:val="24"/>
-        </w:rPr>
-      </w:pPr>
-      <w:r>
-        <w:rPr>
-          <w:rFonts w:ascii="Arial" w:hAnsi="Arial" w:cs="Arial"/>
-          <w:sz w:val="24"/>
-          <w:szCs w:val="24"/>
-          <w:lang w:val="sr-Latn-RS"/>
-        </w:rPr>
-        <w:t>Nema posebnih zahteva.</w:t>
-      </w:r>
-    </w:p>
-    <w:p>
-      <w:pPr>
-        <w:pStyle w:val="Heading2"/>
-        <w:jc w:val="both"/>
+        <w:t>4</w:t>
+      </w:r>
+      <w:r>
         <w:rPr>
           <w:rFonts w:cs="Arial"/>
           <w:sz w:val="32"/>
           <w:szCs w:val="32"/>
           <w:lang w:val="sr-Latn-RS"/>
         </w:rPr>
-      </w:pPr>
-      <w:bookmarkStart w:id="20" w:name="_Toc98779976"/>
-      <w:bookmarkStart w:id="21" w:name="_Toc98800355"/>
+        <w:t xml:space="preserve"> </w:t>
+      </w:r>
       <w:r>
         <w:rPr>
           <w:rFonts w:cs="Arial"/>
@@ -3627,25 +3378,23 @@
           <w:szCs w:val="32"/>
           <w:lang w:val="sr-Latn-RS"/>
         </w:rPr>
-        <w:t>Preduslovi</w:t>
-      </w:r>
-      <w:bookmarkEnd w:id="20"/>
-      <w:bookmarkEnd w:id="21"/>
-    </w:p>
-    <w:p>
-      <w:pPr>
+        <w:t>Posebni zahtevi</w:t>
+      </w:r>
+      <w:bookmarkEnd w:id="16"/>
+      <w:bookmarkEnd w:id="17"/>
+    </w:p>
+    <w:p>
+      <w:pPr>
+        <w:tabs>
+          <w:tab w:val="left" w:pos="14985"/>
+        </w:tabs>
         <w:ind w:firstLine="576"/>
-        <w:jc w:val="both"/>
-      </w:pPr>
-      <w:r>
         <w:rPr>
           <w:rFonts w:ascii="Arial" w:hAnsi="Arial" w:cs="Arial"/>
           <w:sz w:val="24"/>
           <w:szCs w:val="24"/>
-          <w:lang w:val="sr-Latn-RS"/>
-        </w:rPr>
-        <w:t xml:space="preserve"> </w:t>
-      </w:r>
+        </w:rPr>
+      </w:pPr>
       <w:r>
         <w:rPr>
           <w:rFonts w:ascii="Arial" w:hAnsi="Arial" w:cs="Arial"/>
@@ -3653,12 +3402,26 @@
           <w:szCs w:val="24"/>
           <w:lang w:val="sr-Latn-RS"/>
         </w:rPr>
-        <w:t>Nema posebih preduslova, s tim da ovu uslugu može korsititi svaki korisnik sistema.</w:t>
+        <w:t>Nema posebnih zahteva.</w:t>
+      </w:r>
+      <w:r>
+        <w:rPr>
+          <w:rFonts w:ascii="Arial" w:hAnsi="Arial" w:cs="Arial"/>
+          <w:sz w:val="24"/>
+          <w:szCs w:val="24"/>
+          <w:lang w:val="sr-Latn-RS"/>
+        </w:rPr>
+        <w:tab/>
       </w:r>
     </w:p>
     <w:p>
       <w:pPr>
         <w:pStyle w:val="Heading2"/>
+        <w:numPr>
+          <w:ilvl w:val="0"/>
+          <w:numId w:val="0"/>
+        </w:numPr>
+        <w:ind w:left="576" w:hanging="576"/>
         <w:jc w:val="both"/>
         <w:rPr>
           <w:rFonts w:cs="Arial"/>
@@ -3667,8 +3430,8 @@
           <w:lang w:val="sr-Latn-RS"/>
         </w:rPr>
       </w:pPr>
-      <w:bookmarkStart w:id="22" w:name="_Toc98779977"/>
-      <w:bookmarkStart w:id="23" w:name="_Toc98800356"/>
+      <w:bookmarkStart w:id="18" w:name="_Toc98779976"/>
+      <w:bookmarkStart w:id="19" w:name="_Toc98800355"/>
       <w:r>
         <w:rPr>
           <w:rFonts w:cs="Arial"/>
@@ -3676,22 +3439,44 @@
           <w:szCs w:val="32"/>
           <w:lang w:val="sr-Latn-RS"/>
         </w:rPr>
-        <w:t>Posledice</w:t>
-      </w:r>
-      <w:bookmarkEnd w:id="22"/>
-      <w:bookmarkEnd w:id="23"/>
+        <w:lastRenderedPageBreak/>
+        <w:t>2.5</w:t>
+      </w:r>
+      <w:r>
+        <w:rPr>
+          <w:rFonts w:cs="Arial"/>
+          <w:sz w:val="32"/>
+          <w:szCs w:val="32"/>
+          <w:lang w:val="sr-Latn-RS"/>
+        </w:rPr>
+        <w:t xml:space="preserve"> </w:t>
+      </w:r>
+      <w:r>
+        <w:rPr>
+          <w:rFonts w:cs="Arial"/>
+          <w:sz w:val="32"/>
+          <w:szCs w:val="32"/>
+          <w:lang w:val="sr-Latn-RS"/>
+        </w:rPr>
+        <w:t>Preduslovi</w:t>
+      </w:r>
+      <w:bookmarkEnd w:id="18"/>
+      <w:bookmarkEnd w:id="19"/>
     </w:p>
     <w:p>
       <w:pPr>
         <w:ind w:firstLine="576"/>
         <w:jc w:val="both"/>
+      </w:pPr>
+      <w:r>
         <w:rPr>
           <w:rFonts w:ascii="Arial" w:hAnsi="Arial" w:cs="Arial"/>
           <w:sz w:val="24"/>
           <w:szCs w:val="24"/>
           <w:lang w:val="sr-Latn-RS"/>
         </w:rPr>
-      </w:pPr>
+        <w:t xml:space="preserve"> </w:t>
+      </w:r>
       <w:r>
         <w:rPr>
           <w:rFonts w:ascii="Arial" w:hAnsi="Arial" w:cs="Arial"/>
@@ -3699,17 +3484,57 @@
           <w:szCs w:val="24"/>
           <w:lang w:val="sr-Latn-RS"/>
         </w:rPr>
-        <w:t>Suštinska korist aplikacije iz perspektive korisnika se odgleda u ovoj funkciji</w:t>
-      </w:r>
-      <w:r>
+        <w:t>Nema posebih preduslova, s tim da ovu uslugu može korsititi svaki korisnik sistema.</w:t>
+      </w:r>
+    </w:p>
+    <w:p>
+      <w:pPr>
+        <w:pStyle w:val="Heading2"/>
+        <w:numPr>
+          <w:ilvl w:val="0"/>
+          <w:numId w:val="0"/>
+        </w:numPr>
+        <w:jc w:val="both"/>
+        <w:rPr>
+          <w:rFonts w:cs="Arial"/>
+          <w:sz w:val="32"/>
+          <w:szCs w:val="32"/>
+        </w:rPr>
+      </w:pPr>
+      <w:bookmarkStart w:id="20" w:name="_Toc98779977"/>
+      <w:bookmarkStart w:id="21" w:name="_Toc98800356"/>
+      <w:r>
+        <w:rPr>
+          <w:rFonts w:cs="Arial"/>
+          <w:sz w:val="32"/>
+          <w:szCs w:val="32"/>
+          <w:lang w:val="sr-Latn-RS"/>
+        </w:rPr>
+        <w:t xml:space="preserve">2.6 </w:t>
+      </w:r>
+      <w:r>
+        <w:rPr>
+          <w:rFonts w:cs="Arial"/>
+          <w:sz w:val="32"/>
+          <w:szCs w:val="32"/>
+          <w:lang w:val="sr-Latn-RS"/>
+        </w:rPr>
+        <w:t>Posledice</w:t>
+      </w:r>
+      <w:bookmarkEnd w:id="20"/>
+      <w:bookmarkEnd w:id="21"/>
+    </w:p>
+    <w:p>
+      <w:pPr>
+        <w:ind w:firstLine="576"/>
+        <w:jc w:val="both"/>
         <w:rPr>
           <w:rFonts w:ascii="Arial" w:hAnsi="Arial" w:cs="Arial"/>
           <w:sz w:val="24"/>
           <w:szCs w:val="24"/>
           <w:lang w:val="sr-Latn-RS"/>
         </w:rPr>
-        <w:t>.</w:t>
-      </w:r>
+      </w:pPr>
       <w:r>
         <w:rPr>
           <w:rFonts w:ascii="Arial" w:hAnsi="Arial" w:cs="Arial"/>
@@ -3717,7 +3542,7 @@
           <w:szCs w:val="24"/>
           <w:lang w:val="sr-Latn-RS"/>
         </w:rPr>
-        <w:t xml:space="preserve"> </w:t>
+        <w:t>Suštinska korist aplikacije iz perspektive korisnika se odgleda u ovoj funkciji</w:t>
       </w:r>
       <w:r>
         <w:rPr>
@@ -3726,7 +3551,34 @@
           <w:szCs w:val="24"/>
           <w:lang w:val="sr-Latn-RS"/>
         </w:rPr>
-        <w:t xml:space="preserve"> Aplikacija ne prikazuje riznicu sadržaja iz koje korisnik mora sam da bira i kombinuje, već daje korisniku gotov plan, koji može promeniti u svakom trenutku.</w:t>
+        <w:t>.</w:t>
+      </w:r>
+      <w:r>
+        <w:rPr>
+          <w:rFonts w:ascii="Arial" w:hAnsi="Arial" w:cs="Arial"/>
+          <w:sz w:val="24"/>
+          <w:szCs w:val="24"/>
+          <w:lang w:val="sr-Latn-RS"/>
+        </w:rPr>
+        <w:t xml:space="preserve"> </w:t>
+      </w:r>
+      <w:r>
+        <w:rPr>
+          <w:rFonts w:ascii="Arial" w:hAnsi="Arial" w:cs="Arial"/>
+          <w:sz w:val="24"/>
+          <w:szCs w:val="24"/>
+          <w:lang w:val="sr-Latn-RS"/>
+        </w:rPr>
+        <w:t xml:space="preserve"> Aplikacija ne prikazuje riznicu sadržaja iz koje korisnik mora sam da bira i kombinuje, već daje korisniku gotov plan, koji može promeniti u svakom trenutku</w:t>
+      </w:r>
+      <w:r>
+        <w:rPr>
+          <w:rFonts w:ascii="Arial" w:hAnsi="Arial" w:cs="Arial"/>
+          <w:sz w:val="24"/>
+          <w:szCs w:val="24"/>
+          <w:lang w:val="sr-Latn-RS"/>
+        </w:rPr>
+        <w:t>.</w:t>
       </w:r>
     </w:p>
     <w:sectPr>
@@ -3929,6 +3781,92 @@
 <file path=word/numbering.xml><?xml version="1.0" encoding="utf-8"?>
 <w:numbering xmlns:wpc="http://schemas.microsoft.com/office/word/2010/wordprocessingCanvas" xmlns:cx="http://schemas.microsoft.com/office/drawing/2014/chartex" xmlns:cx1="http://schemas.microsoft.com/office/drawing/2015/9/8/chartex" xmlns:cx2="http://schemas.microsoft.com/office/drawing/2015/10/21/chartex" xmlns:cx3="http://schemas.microsoft.com/office/drawing/2016/5/9/chartex" xmlns:cx4="http://schemas.microsoft.com/office/drawing/2016/5/10/chartex" xmlns:cx5="http://schemas.microsoft.com/office/drawing/2016/5/11/chartex" xmlns:cx6="http://schemas.microsoft.com/office/drawing/2016/5/12/chartex" xmlns:cx7="http://schemas.microsoft.com/office/drawing/2016/5/13/chartex" xmlns:cx8="http://schemas.microsoft.com/office/drawing/2016/5/14/chartex" xmlns:mc="http://schemas.openxmlformats.org/markup-compatibility/2006" xmlns:aink="http://schemas.microsoft.com/office/drawing/2016/ink" xmlns:am3d="http://schemas.microsoft.com/office/drawing/2017/model3d" xmlns:o="urn:schemas-microsoft-com:office:office" xmlns:r="http://schemas.openxmlformats.org/officeDocument/2006/relationships" xmlns:m="http://schemas.openxmlformats.org/officeDocument/2006/math" xmlns:v="urn:schemas-microsoft-com:vml" xmlns:wp14="http://schemas.microsoft.com/office/word/2010/wordprocessingDrawing" xmlns:wp="http://schemas.openxmlformats.org/drawingml/2006/wordprocessingDrawing" xmlns:w10="urn:schemas-microsoft-com:office:word" xmlns:w="http://schemas.openxmlformats.org/wordprocessingml/2006/main" xmlns:w14="http://schemas.microsoft.com/office/word/2010/wordml" xmlns:w15="http://schemas.microsoft.com/office/word/2012/wordml" xmlns:w16cex="http://schemas.microsoft.com/office/word/2018/wordml/cex" xmlns:w16cid="http://schemas.microsoft.com/office/word/2016/wordml/cid" xmlns:w16="http://schemas.microsoft.com/office/word/2018/wordml" xmlns:w16sdtdh="http://schemas.microsoft.com/office/word/2020/wordml/sdtdatahash" xmlns:w16se="http://schemas.microsoft.com/office/word/2015/wordml/symex" xmlns:wpg="http://schemas.microsoft.com/office/word/2010/wordprocessingGroup" xmlns:wpi="http://schemas.microsoft.com/office/word/2010/wordprocessingInk" xmlns:wne="http://schemas.microsoft.com/office/word/2006/wordml" xmlns:wps="http://schemas.microsoft.com/office/word/2010/wordprocessingShape" mc:Ignorable="w14 w15 w16se w16cid w16 w16cex w16sdtdh wp14">
   <w:abstractNum w:abstractNumId="0" w15:restartNumberingAfterBreak="0">
+    <w:nsid w:val="07631700"/>
+    <w:multiLevelType w:val="hybridMultilevel"/>
+    <w:tmpl w:val="0AE66268"/>
+    <w:lvl w:ilvl="0" w:tplc="0409000F">
+      <w:start w:val="1"/>
+      <w:numFmt w:val="decimal"/>
+      <w:lvlText w:val="%1."/>
+      <w:lvlJc w:val="left"/>
+      <w:pPr>
+        <w:ind w:left="720" w:hanging="360"/>
+      </w:pPr>
+    </w:lvl>
+    <w:lvl w:ilvl="1" w:tplc="04090019" w:tentative="1">
+      <w:start w:val="1"/>
+      <w:numFmt w:val="lowerLetter"/>
+      <w:lvlText w:val="%2."/>
+      <w:lvlJc w:val="left"/>
+      <w:pPr>
+        <w:ind w:left="1440" w:hanging="360"/>
+      </w:pPr>
+    </w:lvl>
+    <w:lvl w:ilvl="2" w:tplc="0409001B" w:tentative="1">
+      <w:start w:val="1"/>
+      <w:numFmt w:val="lowerRoman"/>
+      <w:lvlText w:val="%3."/>
+      <w:lvlJc w:val="right"/>
+      <w:pPr>
+        <w:ind w:left="2160" w:hanging="180"/>
+      </w:pPr>
+    </w:lvl>
+    <w:lvl w:ilvl="3" w:tplc="0409000F" w:tentative="1">
+      <w:start w:val="1"/>
+      <w:numFmt w:val="decimal"/>
+      <w:lvlText w:val="%4."/>
+      <w:lvlJc w:val="left"/>
+      <w:pPr>
+        <w:ind w:left="2880" w:hanging="360"/>
+      </w:pPr>
+    </w:lvl>
+    <w:lvl w:ilvl="4" w:tplc="04090019" w:tentative="1">
+      <w:start w:val="1"/>
+      <w:numFmt w:val="lowerLetter"/>
+      <w:lvlText w:val="%5."/>
+      <w:lvlJc w:val="left"/>
+      <w:pPr>
+        <w:ind w:left="3600" w:hanging="360"/>
+      </w:pPr>
+    </w:lvl>
+    <w:lvl w:ilvl="5" w:tplc="0409001B" w:tentative="1">
+      <w:start w:val="1"/>
+      <w:numFmt w:val="lowerRoman"/>
+      <w:lvlText w:val="%6."/>
+      <w:lvlJc w:val="right"/>
+      <w:pPr>
+        <w:ind w:left="4320" w:hanging="180"/>
+      </w:pPr>
+    </w:lvl>
+    <w:lvl w:ilvl="6" w:tplc="0409000F" w:tentative="1">
+      <w:start w:val="1"/>
+      <w:numFmt w:val="decimal"/>
+      <w:lvlText w:val="%7."/>
+      <w:lvlJc w:val="left"/>
+      <w:pPr>
+        <w:ind w:left="5040" w:hanging="360"/>
+      </w:pPr>
+    </w:lvl>
+    <w:lvl w:ilvl="7" w:tplc="04090019" w:tentative="1">
+      <w:start w:val="1"/>
+      <w:numFmt w:val="lowerLetter"/>
+      <w:lvlText w:val="%8."/>
+      <w:lvlJc w:val="left"/>
+      <w:pPr>
+        <w:ind w:left="5760" w:hanging="360"/>
+      </w:pPr>
+    </w:lvl>
+    <w:lvl w:ilvl="8" w:tplc="0409001B" w:tentative="1">
+      <w:start w:val="1"/>
+      <w:numFmt w:val="lowerRoman"/>
+      <w:lvlText w:val="%9."/>
+      <w:lvlJc w:val="right"/>
+      <w:pPr>
+        <w:ind w:left="6480" w:hanging="180"/>
+      </w:pPr>
+    </w:lvl>
+  </w:abstractNum>
+  <w:abstractNum w:abstractNumId="1" w15:restartNumberingAfterBreak="0">
     <w:nsid w:val="45F92ECD"/>
     <w:multiLevelType w:val="hybridMultilevel"/>
     <w:tmpl w:val="111E1D88"/>
@@ -4017,7 +3955,179 @@
       </w:pPr>
     </w:lvl>
   </w:abstractNum>
-  <w:abstractNum w:abstractNumId="1" w15:restartNumberingAfterBreak="0">
+  <w:abstractNum w:abstractNumId="2" w15:restartNumberingAfterBreak="0">
+    <w:nsid w:val="487F7CE1"/>
+    <w:multiLevelType w:val="hybridMultilevel"/>
+    <w:tmpl w:val="23F84AD4"/>
+    <w:lvl w:ilvl="0" w:tplc="0409000F">
+      <w:start w:val="1"/>
+      <w:numFmt w:val="decimal"/>
+      <w:lvlText w:val="%1."/>
+      <w:lvlJc w:val="left"/>
+      <w:pPr>
+        <w:ind w:left="1620" w:hanging="360"/>
+      </w:pPr>
+    </w:lvl>
+    <w:lvl w:ilvl="1" w:tplc="04090019" w:tentative="1">
+      <w:start w:val="1"/>
+      <w:numFmt w:val="lowerLetter"/>
+      <w:lvlText w:val="%2."/>
+      <w:lvlJc w:val="left"/>
+      <w:pPr>
+        <w:ind w:left="2340" w:hanging="360"/>
+      </w:pPr>
+    </w:lvl>
+    <w:lvl w:ilvl="2" w:tplc="0409001B" w:tentative="1">
+      <w:start w:val="1"/>
+      <w:numFmt w:val="lowerRoman"/>
+      <w:lvlText w:val="%3."/>
+      <w:lvlJc w:val="right"/>
+      <w:pPr>
+        <w:ind w:left="3060" w:hanging="180"/>
+      </w:pPr>
+    </w:lvl>
+    <w:lvl w:ilvl="3" w:tplc="0409000F" w:tentative="1">
+      <w:start w:val="1"/>
+      <w:numFmt w:val="decimal"/>
+      <w:lvlText w:val="%4."/>
+      <w:lvlJc w:val="left"/>
+      <w:pPr>
+        <w:ind w:left="3780" w:hanging="360"/>
+      </w:pPr>
+    </w:lvl>
+    <w:lvl w:ilvl="4" w:tplc="04090019" w:tentative="1">
+      <w:start w:val="1"/>
+      <w:numFmt w:val="lowerLetter"/>
+      <w:lvlText w:val="%5."/>
+      <w:lvlJc w:val="left"/>
+      <w:pPr>
+        <w:ind w:left="4500" w:hanging="360"/>
+      </w:pPr>
+    </w:lvl>
+    <w:lvl w:ilvl="5" w:tplc="0409001B" w:tentative="1">
+      <w:start w:val="1"/>
+      <w:numFmt w:val="lowerRoman"/>
+      <w:lvlText w:val="%6."/>
+      <w:lvlJc w:val="right"/>
+      <w:pPr>
+        <w:ind w:left="5220" w:hanging="180"/>
+      </w:pPr>
+    </w:lvl>
+    <w:lvl w:ilvl="6" w:tplc="0409000F" w:tentative="1">
+      <w:start w:val="1"/>
+      <w:numFmt w:val="decimal"/>
+      <w:lvlText w:val="%7."/>
+      <w:lvlJc w:val="left"/>
+      <w:pPr>
+        <w:ind w:left="5940" w:hanging="360"/>
+      </w:pPr>
+    </w:lvl>
+    <w:lvl w:ilvl="7" w:tplc="04090019" w:tentative="1">
+      <w:start w:val="1"/>
+      <w:numFmt w:val="lowerLetter"/>
+      <w:lvlText w:val="%8."/>
+      <w:lvlJc w:val="left"/>
+      <w:pPr>
+        <w:ind w:left="6660" w:hanging="360"/>
+      </w:pPr>
+    </w:lvl>
+    <w:lvl w:ilvl="8" w:tplc="0409001B" w:tentative="1">
+      <w:start w:val="1"/>
+      <w:numFmt w:val="lowerRoman"/>
+      <w:lvlText w:val="%9."/>
+      <w:lvlJc w:val="right"/>
+      <w:pPr>
+        <w:ind w:left="7380" w:hanging="180"/>
+      </w:pPr>
+    </w:lvl>
+  </w:abstractNum>
+  <w:abstractNum w:abstractNumId="3" w15:restartNumberingAfterBreak="0">
+    <w:nsid w:val="4CC15246"/>
+    <w:multiLevelType w:val="hybridMultilevel"/>
+    <w:tmpl w:val="35627994"/>
+    <w:lvl w:ilvl="0" w:tplc="0409000F">
+      <w:start w:val="1"/>
+      <w:numFmt w:val="decimal"/>
+      <w:lvlText w:val="%1."/>
+      <w:lvlJc w:val="left"/>
+      <w:pPr>
+        <w:ind w:left="1440" w:hanging="360"/>
+      </w:pPr>
+    </w:lvl>
+    <w:lvl w:ilvl="1" w:tplc="04090019" w:tentative="1">
+      <w:start w:val="1"/>
+      <w:numFmt w:val="lowerLetter"/>
+      <w:lvlText w:val="%2."/>
+      <w:lvlJc w:val="left"/>
+      <w:pPr>
+        <w:ind w:left="2160" w:hanging="360"/>
+      </w:pPr>
+    </w:lvl>
+    <w:lvl w:ilvl="2" w:tplc="0409001B" w:tentative="1">
+      <w:start w:val="1"/>
+      <w:numFmt w:val="lowerRoman"/>
+      <w:lvlText w:val="%3."/>
+      <w:lvlJc w:val="right"/>
+      <w:pPr>
+        <w:ind w:left="2880" w:hanging="180"/>
+      </w:pPr>
+    </w:lvl>
+    <w:lvl w:ilvl="3" w:tplc="0409000F" w:tentative="1">
+      <w:start w:val="1"/>
+      <w:numFmt w:val="decimal"/>
+      <w:lvlText w:val="%4."/>
+      <w:lvlJc w:val="left"/>
+      <w:pPr>
+        <w:ind w:left="3600" w:hanging="360"/>
+      </w:pPr>
+    </w:lvl>
+    <w:lvl w:ilvl="4" w:tplc="04090019" w:tentative="1">
+      <w:start w:val="1"/>
+      <w:numFmt w:val="lowerLetter"/>
+      <w:lvlText w:val="%5."/>
+      <w:lvlJc w:val="left"/>
+      <w:pPr>
+        <w:ind w:left="4320" w:hanging="360"/>
+      </w:pPr>
+    </w:lvl>
+    <w:lvl w:ilvl="5" w:tplc="0409001B" w:tentative="1">
+      <w:start w:val="1"/>
+      <w:numFmt w:val="lowerRoman"/>
+      <w:lvlText w:val="%6."/>
+      <w:lvlJc w:val="right"/>
+      <w:pPr>
+        <w:ind w:left="5040" w:hanging="180"/>
+      </w:pPr>
+    </w:lvl>
+    <w:lvl w:ilvl="6" w:tplc="0409000F" w:tentative="1">
+      <w:start w:val="1"/>
+      <w:numFmt w:val="decimal"/>
+      <w:lvlText w:val="%7."/>
+      <w:lvlJc w:val="left"/>
+      <w:pPr>
+        <w:ind w:left="5760" w:hanging="360"/>
+      </w:pPr>
+    </w:lvl>
+    <w:lvl w:ilvl="7" w:tplc="04090019" w:tentative="1">
+      <w:start w:val="1"/>
+      <w:numFmt w:val="lowerLetter"/>
+      <w:lvlText w:val="%8."/>
+      <w:lvlJc w:val="left"/>
+      <w:pPr>
+        <w:ind w:left="6480" w:hanging="360"/>
+      </w:pPr>
+    </w:lvl>
+    <w:lvl w:ilvl="8" w:tplc="0409001B" w:tentative="1">
+      <w:start w:val="1"/>
+      <w:numFmt w:val="lowerRoman"/>
+      <w:lvlText w:val="%9."/>
+      <w:lvlJc w:val="right"/>
+      <w:pPr>
+        <w:ind w:left="7200" w:hanging="180"/>
+      </w:pPr>
+    </w:lvl>
+  </w:abstractNum>
+  <w:abstractNum w:abstractNumId="4" w15:restartNumberingAfterBreak="0">
     <w:nsid w:val="511D0A51"/>
     <w:multiLevelType w:val="hybridMultilevel"/>
     <w:tmpl w:val="FEDCE740"/>
@@ -4103,7 +4213,7 @@
       </w:pPr>
     </w:lvl>
   </w:abstractNum>
-  <w:abstractNum w:abstractNumId="2" w15:restartNumberingAfterBreak="0">
+  <w:abstractNum w:abstractNumId="5" w15:restartNumberingAfterBreak="0">
     <w:nsid w:val="570C369B"/>
     <w:multiLevelType w:val="multilevel"/>
     <w:tmpl w:val="281A0025"/>
@@ -4198,7 +4308,7 @@
       </w:pPr>
     </w:lvl>
   </w:abstractNum>
-  <w:abstractNum w:abstractNumId="3" w15:restartNumberingAfterBreak="0">
+  <w:abstractNum w:abstractNumId="6" w15:restartNumberingAfterBreak="0">
     <w:nsid w:val="5BC44331"/>
     <w:multiLevelType w:val="hybridMultilevel"/>
     <w:tmpl w:val="FEEEA250"/>
@@ -4311,7 +4421,7 @@
       </w:rPr>
     </w:lvl>
   </w:abstractNum>
-  <w:abstractNum w:abstractNumId="4" w15:restartNumberingAfterBreak="0">
+  <w:abstractNum w:abstractNumId="7" w15:restartNumberingAfterBreak="0">
     <w:nsid w:val="634B6EC8"/>
     <w:multiLevelType w:val="hybridMultilevel"/>
     <w:tmpl w:val="C53C4848"/>
@@ -4400,7 +4510,98 @@
       </w:pPr>
     </w:lvl>
   </w:abstractNum>
-  <w:abstractNum w:abstractNumId="5" w15:restartNumberingAfterBreak="0">
+  <w:abstractNum w:abstractNumId="8" w15:restartNumberingAfterBreak="0">
+    <w:nsid w:val="65D863F4"/>
+    <w:multiLevelType w:val="hybridMultilevel"/>
+    <w:tmpl w:val="7C462274"/>
+    <w:lvl w:ilvl="0" w:tplc="07D2657A">
+      <w:start w:val="1"/>
+      <w:numFmt w:val="decimal"/>
+      <w:lvlText w:val="%1."/>
+      <w:lvlJc w:val="left"/>
+      <w:pPr>
+        <w:ind w:left="1350" w:hanging="360"/>
+      </w:pPr>
+      <w:rPr>
+        <w:rFonts w:ascii="Arial" w:hAnsi="Arial" w:cs="Arial" w:hint="default"/>
+        <w:sz w:val="24"/>
+        <w:szCs w:val="24"/>
+      </w:rPr>
+    </w:lvl>
+    <w:lvl w:ilvl="1" w:tplc="04090019" w:tentative="1">
+      <w:start w:val="1"/>
+      <w:numFmt w:val="lowerLetter"/>
+      <w:lvlText w:val="%2."/>
+      <w:lvlJc w:val="left"/>
+      <w:pPr>
+        <w:ind w:left="2070" w:hanging="360"/>
+      </w:pPr>
+    </w:lvl>
+    <w:lvl w:ilvl="2" w:tplc="0409001B" w:tentative="1">
+      <w:start w:val="1"/>
+      <w:numFmt w:val="lowerRoman"/>
+      <w:lvlText w:val="%3."/>
+      <w:lvlJc w:val="right"/>
+      <w:pPr>
+        <w:ind w:left="2790" w:hanging="180"/>
+      </w:pPr>
+    </w:lvl>
+    <w:lvl w:ilvl="3" w:tplc="0409000F" w:tentative="1">
+      <w:start w:val="1"/>
+      <w:numFmt w:val="decimal"/>
+      <w:lvlText w:val="%4."/>
+      <w:lvlJc w:val="left"/>
+      <w:pPr>
+        <w:ind w:left="3510" w:hanging="360"/>
+      </w:pPr>
+    </w:lvl>
+    <w:lvl w:ilvl="4" w:tplc="04090019" w:tentative="1">
+      <w:start w:val="1"/>
+      <w:numFmt w:val="lowerLetter"/>
+      <w:lvlText w:val="%5."/>
+      <w:lvlJc w:val="left"/>
+      <w:pPr>
+        <w:ind w:left="4230" w:hanging="360"/>
+      </w:pPr>
+    </w:lvl>
+    <w:lvl w:ilvl="5" w:tplc="0409001B" w:tentative="1">
+      <w:start w:val="1"/>
+      <w:numFmt w:val="lowerRoman"/>
+      <w:lvlText w:val="%6."/>
+      <w:lvlJc w:val="right"/>
+      <w:pPr>
+        <w:ind w:left="4950" w:hanging="180"/>
+      </w:pPr>
+    </w:lvl>
+    <w:lvl w:ilvl="6" w:tplc="0409000F" w:tentative="1">
+      <w:start w:val="1"/>
+      <w:numFmt w:val="decimal"/>
+      <w:lvlText w:val="%7."/>
+      <w:lvlJc w:val="left"/>
+      <w:pPr>
+        <w:ind w:left="5670" w:hanging="360"/>
+      </w:pPr>
+    </w:lvl>
+    <w:lvl w:ilvl="7" w:tplc="04090019" w:tentative="1">
+      <w:start w:val="1"/>
+      <w:numFmt w:val="lowerLetter"/>
+      <w:lvlText w:val="%8."/>
+      <w:lvlJc w:val="left"/>
+      <w:pPr>
+        <w:ind w:left="6390" w:hanging="360"/>
+      </w:pPr>
+    </w:lvl>
+    <w:lvl w:ilvl="8" w:tplc="0409001B" w:tentative="1">
+      <w:start w:val="1"/>
+      <w:numFmt w:val="lowerRoman"/>
+      <w:lvlText w:val="%9."/>
+      <w:lvlJc w:val="right"/>
+      <w:pPr>
+        <w:ind w:left="7110" w:hanging="180"/>
+      </w:pPr>
+    </w:lvl>
+  </w:abstractNum>
+  <w:abstractNum w:abstractNumId="9" w15:restartNumberingAfterBreak="0">
     <w:nsid w:val="73C819AA"/>
     <w:multiLevelType w:val="hybridMultilevel"/>
     <w:tmpl w:val="6B087F3C"/>
@@ -4513,23 +4714,127 @@
       </w:rPr>
     </w:lvl>
   </w:abstractNum>
-  <w:num w:numId="1">
-    <w:abstractNumId w:val="2"/>
+  <w:abstractNum w:abstractNumId="10" w15:restartNumberingAfterBreak="0">
+    <w:nsid w:val="7BAC54AC"/>
+    <w:multiLevelType w:val="hybridMultilevel"/>
+    <w:tmpl w:val="D930A508"/>
+    <w:lvl w:ilvl="0" w:tplc="281A000F">
+      <w:start w:val="1"/>
+      <w:numFmt w:val="decimal"/>
+      <w:lvlText w:val="%1."/>
+      <w:lvlJc w:val="left"/>
+      <w:pPr>
+        <w:ind w:left="1440" w:hanging="360"/>
+      </w:pPr>
+      <w:rPr>
+        <w:rFonts w:hint="default"/>
+      </w:rPr>
+    </w:lvl>
+    <w:lvl w:ilvl="1" w:tplc="FFFFFFFF" w:tentative="1">
+      <w:start w:val="1"/>
+      <w:numFmt w:val="lowerLetter"/>
+      <w:lvlText w:val="%2."/>
+      <w:lvlJc w:val="left"/>
+      <w:pPr>
+        <w:ind w:left="2160" w:hanging="360"/>
+      </w:pPr>
+    </w:lvl>
+    <w:lvl w:ilvl="2" w:tplc="FFFFFFFF" w:tentative="1">
+      <w:start w:val="1"/>
+      <w:numFmt w:val="lowerRoman"/>
+      <w:lvlText w:val="%3."/>
+      <w:lvlJc w:val="right"/>
+      <w:pPr>
+        <w:ind w:left="2880" w:hanging="180"/>
+      </w:pPr>
+    </w:lvl>
+    <w:lvl w:ilvl="3" w:tplc="FFFFFFFF" w:tentative="1">
+      <w:start w:val="1"/>
+      <w:numFmt w:val="decimal"/>
+      <w:lvlText w:val="%4."/>
+      <w:lvlJc w:val="left"/>
+      <w:pPr>
+        <w:ind w:left="3600" w:hanging="360"/>
+      </w:pPr>
+    </w:lvl>
+    <w:lvl w:ilvl="4" w:tplc="FFFFFFFF" w:tentative="1">
+      <w:start w:val="1"/>
+      <w:numFmt w:val="lowerLetter"/>
+      <w:lvlText w:val="%5."/>
+      <w:lvlJc w:val="left"/>
+      <w:pPr>
+        <w:ind w:left="4320" w:hanging="360"/>
+      </w:pPr>
+    </w:lvl>
+    <w:lvl w:ilvl="5" w:tplc="FFFFFFFF" w:tentative="1">
+      <w:start w:val="1"/>
+      <w:numFmt w:val="lowerRoman"/>
+      <w:lvlText w:val="%6."/>
+      <w:lvlJc w:val="right"/>
+      <w:pPr>
+        <w:ind w:left="5040" w:hanging="180"/>
+      </w:pPr>
+    </w:lvl>
+    <w:lvl w:ilvl="6" w:tplc="FFFFFFFF" w:tentative="1">
+      <w:start w:val="1"/>
+      <w:numFmt w:val="decimal"/>
+      <w:lvlText w:val="%7."/>
+      <w:lvlJc w:val="left"/>
+      <w:pPr>
+        <w:ind w:left="5760" w:hanging="360"/>
+      </w:pPr>
+    </w:lvl>
+    <w:lvl w:ilvl="7" w:tplc="FFFFFFFF" w:tentative="1">
+      <w:start w:val="1"/>
+      <w:numFmt w:val="lowerLetter"/>
+      <w:lvlText w:val="%8."/>
+      <w:lvlJc w:val="left"/>
+      <w:pPr>
+        <w:ind w:left="6480" w:hanging="360"/>
+      </w:pPr>
+    </w:lvl>
+    <w:lvl w:ilvl="8" w:tplc="FFFFFFFF" w:tentative="1">
+      <w:start w:val="1"/>
+      <w:numFmt w:val="lowerRoman"/>
+      <w:lvlText w:val="%9."/>
+      <w:lvlJc w:val="right"/>
+      <w:pPr>
+        <w:ind w:left="7200" w:hanging="180"/>
+      </w:pPr>
+    </w:lvl>
+  </w:abstractNum>
+  <w:num w:numId="1" w16cid:durableId="1701586353">
+    <w:abstractNumId w:val="5"/>
   </w:num>
-  <w:num w:numId="2">
+  <w:num w:numId="2" w16cid:durableId="1776636436">
+    <w:abstractNumId w:val="1"/>
+  </w:num>
+  <w:num w:numId="3" w16cid:durableId="843860120">
+    <w:abstractNumId w:val="7"/>
+  </w:num>
+  <w:num w:numId="4" w16cid:durableId="671417300">
+    <w:abstractNumId w:val="9"/>
+  </w:num>
+  <w:num w:numId="5" w16cid:durableId="1695881203">
+    <w:abstractNumId w:val="6"/>
+  </w:num>
+  <w:num w:numId="6" w16cid:durableId="65960575">
+    <w:abstractNumId w:val="4"/>
+  </w:num>
+  <w:num w:numId="7" w16cid:durableId="401950542">
+    <w:abstractNumId w:val="3"/>
+  </w:num>
+  <w:num w:numId="8" w16cid:durableId="159925408">
+    <w:abstractNumId w:val="10"/>
+  </w:num>
+  <w:num w:numId="9" w16cid:durableId="1882092778">
     <w:abstractNumId w:val="0"/>
   </w:num>
-  <w:num w:numId="3">
-    <w:abstractNumId w:val="4"/>
+  <w:num w:numId="10" w16cid:durableId="526065908">
+    <w:abstractNumId w:val="8"/>
   </w:num>
-  <w:num w:numId="4">
-    <w:abstractNumId w:val="5"/>
-  </w:num>
-  <w:num w:numId="5">
-    <w:abstractNumId w:val="3"/>
-  </w:num>
-  <w:num w:numId="6">
-    <w:abstractNumId w:val="1"/>
+  <w:num w:numId="11" w16cid:durableId="2035837663">
+    <w:abstractNumId w:val="2"/>
   </w:num>
 </w:numbering>
 </file>
@@ -5722,21 +6027,10 @@
 </file>
 
 <file path=customXml/item1.xml><?xml version="1.0" encoding="utf-8"?>
-<p:properties xmlns:p="http://schemas.microsoft.com/office/2006/metadata/properties" xmlns:xsi="http://www.w3.org/2001/XMLSchema-instance" xmlns:pc="http://schemas.microsoft.com/office/infopath/2007/PartnerControls">
-  <documentManagement/>
-</p:properties>
+<b:Sources xmlns:b="http://schemas.openxmlformats.org/officeDocument/2006/bibliography" xmlns="http://schemas.openxmlformats.org/officeDocument/2006/bibliography" SelectedStyle="\APASixthEditionOfficeOnline.xsl" StyleName="APA" Version="6"/>
 </file>
 
 <file path=customXml/item2.xml><?xml version="1.0" encoding="utf-8"?>
-<?mso-contentType ?>
-<FormTemplates xmlns="http://schemas.microsoft.com/sharepoint/v3/contenttype/forms">
-  <Display>DocumentLibraryForm</Display>
-  <Edit>DocumentLibraryForm</Edit>
-  <New>DocumentLibraryForm</New>
-</FormTemplates>
-</file>
-
-<file path=customXml/item3.xml><?xml version="1.0" encoding="utf-8"?>
 <ct:contentTypeSchema xmlns:ct="http://schemas.microsoft.com/office/2006/metadata/contentType" xmlns:ma="http://schemas.microsoft.com/office/2006/metadata/properties/metaAttributes" ct:_="" ma:_="" ma:contentTypeName="Document" ma:contentTypeID="0x010100BA110388C526C540A8776AD468D3CFFF" ma:contentTypeVersion="9" ma:contentTypeDescription="Create a new document." ma:contentTypeScope="" ma:versionID="93cc4b4875ac2a44d1e707571ae56a02">
   <xsd:schema xmlns:xsd="http://www.w3.org/2001/XMLSchema" xmlns:xs="http://www.w3.org/2001/XMLSchema" xmlns:p="http://schemas.microsoft.com/office/2006/metadata/properties" xmlns:ns2="96665eba-6f1f-4a26-a532-eef2a39db394" xmlns:ns3="483e8e85-2d69-42dc-98b3-7c81dc9b5747" targetNamespace="http://schemas.microsoft.com/office/2006/metadata/properties" ma:root="true" ma:fieldsID="449ab79e1e35ad008a5a547123e3a800" ns2:_="" ns3:_="">
     <xsd:import namespace="96665eba-6f1f-4a26-a532-eef2a39db394"/>
@@ -5933,20 +6227,49 @@
 </ct:contentTypeSchema>
 </file>
 
+<file path=customXml/item3.xml><?xml version="1.0" encoding="utf-8"?>
+<?mso-contentType ?>
+<FormTemplates xmlns="http://schemas.microsoft.com/sharepoint/v3/contenttype/forms">
+  <Display>DocumentLibraryForm</Display>
+  <Edit>DocumentLibraryForm</Edit>
+  <New>DocumentLibraryForm</New>
+</FormTemplates>
+</file>
+
 <file path=customXml/item4.xml><?xml version="1.0" encoding="utf-8"?>
-<b:Sources xmlns:b="http://schemas.openxmlformats.org/officeDocument/2006/bibliography" xmlns="http://schemas.openxmlformats.org/officeDocument/2006/bibliography" SelectedStyle="\APASixthEditionOfficeOnline.xsl" StyleName="APA" Version="6"/>
+<p:properties xmlns:p="http://schemas.microsoft.com/office/2006/metadata/properties" xmlns:xsi="http://www.w3.org/2001/XMLSchema-instance" xmlns:pc="http://schemas.microsoft.com/office/infopath/2007/PartnerControls">
+  <documentManagement/>
+</p:properties>
 </file>
 
 <file path=customXml/itemProps1.xml><?xml version="1.0" encoding="utf-8"?>
-<ds:datastoreItem xmlns:ds="http://schemas.openxmlformats.org/officeDocument/2006/customXml" ds:itemID="{6F55D65B-B48A-4D1A-8777-2A5F33918FF4}">
+<ds:datastoreItem xmlns:ds="http://schemas.openxmlformats.org/officeDocument/2006/customXml" ds:itemID="{13F00640-4F5F-472A-9D98-5A808FC5870D}">
   <ds:schemaRefs>
-    <ds:schemaRef ds:uri="http://schemas.microsoft.com/office/2006/metadata/properties"/>
-    <ds:schemaRef ds:uri="http://schemas.microsoft.com/office/infopath/2007/PartnerControls"/>
+    <ds:schemaRef ds:uri="http://schemas.openxmlformats.org/officeDocument/2006/bibliography"/>
   </ds:schemaRefs>
 </ds:datastoreItem>
 </file>
 
 <file path=customXml/itemProps2.xml><?xml version="1.0" encoding="utf-8"?>
+<ds:datastoreItem xmlns:ds="http://schemas.openxmlformats.org/officeDocument/2006/customXml" ds:itemID="{543F4827-0051-468D-A660-0D67F5854FBC}">
+  <ds:schemaRefs>
+    <ds:schemaRef ds:uri="http://schemas.microsoft.com/office/2006/metadata/contentType"/>
+    <ds:schemaRef ds:uri="http://schemas.microsoft.com/office/2006/metadata/properties/metaAttributes"/>
+    <ds:schemaRef ds:uri="http://www.w3.org/2001/XMLSchema"/>
+    <ds:schemaRef ds:uri="http://schemas.microsoft.com/office/2006/metadata/properties"/>
+    <ds:schemaRef ds:uri="96665eba-6f1f-4a26-a532-eef2a39db394"/>
+    <ds:schemaRef ds:uri="483e8e85-2d69-42dc-98b3-7c81dc9b5747"/>
+    <ds:schemaRef ds:uri="http://schemas.microsoft.com/office/2006/documentManagement/types"/>
+    <ds:schemaRef ds:uri="http://schemas.microsoft.com/office/infopath/2007/PartnerControls"/>
+    <ds:schemaRef ds:uri="http://schemas.openxmlformats.org/package/2006/metadata/core-properties"/>
+    <ds:schemaRef ds:uri="http://purl.org/dc/elements/1.1/"/>
+    <ds:schemaRef ds:uri="http://purl.org/dc/terms/"/>
+    <ds:schemaRef ds:uri="http://schemas.microsoft.com/internal/obd"/>
+  </ds:schemaRefs>
+</ds:datastoreItem>
+</file>
+
+<file path=customXml/itemProps3.xml><?xml version="1.0" encoding="utf-8"?>
 <ds:datastoreItem xmlns:ds="http://schemas.openxmlformats.org/officeDocument/2006/customXml" ds:itemID="{920D896A-A9E3-4ED3-9955-5DAF47AFC5C3}">
   <ds:schemaRefs>
     <ds:schemaRef ds:uri="http://schemas.microsoft.com/sharepoint/v3/contenttype/forms"/>
@@ -5954,14 +6277,11 @@
 </ds:datastoreItem>
 </file>
 
-<file path=customXml/itemProps3.xml><?xml version="1.0" encoding="utf-8"?>
-<ds:datastoreItem xmlns:ds="http://schemas.openxmlformats.org/officeDocument/2006/customXml" ds:itemID="{543F4827-0051-468D-A660-0D67F5854FBC}"/>
-</file>
-
 <file path=customXml/itemProps4.xml><?xml version="1.0" encoding="utf-8"?>
-<ds:datastoreItem xmlns:ds="http://schemas.openxmlformats.org/officeDocument/2006/customXml" ds:itemID="{13F00640-4F5F-472A-9D98-5A808FC5870D}">
+<ds:datastoreItem xmlns:ds="http://schemas.openxmlformats.org/officeDocument/2006/customXml" ds:itemID="{6F55D65B-B48A-4D1A-8777-2A5F33918FF4}">
   <ds:schemaRefs>
-    <ds:schemaRef ds:uri="http://schemas.openxmlformats.org/officeDocument/2006/bibliography"/>
+    <ds:schemaRef ds:uri="http://schemas.microsoft.com/office/2006/metadata/properties"/>
+    <ds:schemaRef ds:uri="http://schemas.microsoft.com/office/infopath/2007/PartnerControls"/>
   </ds:schemaRefs>
 </ds:datastoreItem>
 </file>
</xml_diff>